<commit_message>
Added ECLRT and unified the resume
</commit_message>
<xml_diff>
--- a/Bilal_Qandeel_Engineering.docx
+++ b/Bilal_Qandeel_Engineering.docx
@@ -125,7 +125,55 @@
                 <w:bCs/>
                 <w:lang w:val="en-CA"/>
               </w:rPr>
-              <w:t>+1-438-921-5565</w:t>
+              <w:t>+1</w:t>
+            </w:r>
+            <w:r>
+              <w:rPr>
+                <w:b/>
+                <w:bCs/>
+                <w:lang w:val="en-CA"/>
+              </w:rPr>
+              <w:t xml:space="preserve"> (</w:t>
+            </w:r>
+            <w:r>
+              <w:rPr>
+                <w:b/>
+                <w:bCs/>
+                <w:lang w:val="en-CA"/>
+              </w:rPr>
+              <w:t>438</w:t>
+            </w:r>
+            <w:r>
+              <w:rPr>
+                <w:b/>
+                <w:bCs/>
+                <w:lang w:val="en-CA"/>
+              </w:rPr>
+              <w:t xml:space="preserve">) </w:t>
+            </w:r>
+            <w:r>
+              <w:rPr>
+                <w:b/>
+                <w:bCs/>
+                <w:lang w:val="en-CA"/>
+              </w:rPr>
+              <w:t>921</w:t>
+            </w:r>
+            <w:r>
+              <w:rPr>
+                <w:b/>
+                <w:bCs/>
+                <w:lang w:val="en-CA"/>
+              </w:rPr>
+              <w:t xml:space="preserve"> – </w:t>
+            </w:r>
+            <w:r>
+              <w:rPr>
+                <w:b/>
+                <w:bCs/>
+                <w:lang w:val="en-CA"/>
+              </w:rPr>
+              <w:t>5565</w:t>
             </w:r>
             <w:r>
               <w:rPr>
@@ -223,31 +271,7 @@
                 <w:bCs/>
                 <w:lang w:val="en-CA"/>
               </w:rPr>
-              <w:t>QC H8</w:t>
-            </w:r>
-            <w:r>
-              <w:rPr>
-                <w:b/>
-                <w:bCs/>
-                <w:lang w:val="en-CA"/>
-              </w:rPr>
-              <w:t>R</w:t>
-            </w:r>
-            <w:r>
-              <w:rPr>
-                <w:b/>
-                <w:bCs/>
-                <w:lang w:val="en-CA"/>
-              </w:rPr>
-              <w:t xml:space="preserve"> </w:t>
-            </w:r>
-            <w:r>
-              <w:rPr>
-                <w:b/>
-                <w:bCs/>
-                <w:lang w:val="en-CA"/>
-              </w:rPr>
-              <w:t>2Y5</w:t>
+              <w:t>ON M6H 4E8</w:t>
             </w:r>
           </w:p>
         </w:tc>
@@ -279,16 +303,13 @@
               </w:rPr>
             </w:pPr>
             <w:r>
-              <w:rPr>
-                <w:lang w:val="en-CA"/>
-              </w:rPr>
-              <w:t>Automation Industry | Substation Automation | Smart Grid | Enterprise Management Systems | Industrial Cyber Security | Low Current Engineering | HVAC Control | DCS | SAS | PLC | SCADA | PACiS | iFLS | FDIR | BAS | BMS | FIDIC | ISA99 | LEED | KNX | StruxureWare | Easergy</w:t>
-            </w:r>
-            <w:r>
-              <w:rPr>
-                <w:lang w:val="en-CA"/>
-              </w:rPr>
-              <w:t xml:space="preserve"> | PA | IEAS | Intercom</w:t>
+              <w:t xml:space="preserve">APIS | </w:t>
+            </w:r>
+            <w:r>
+              <w:rPr>
+                <w:lang w:val="en-CA"/>
+              </w:rPr>
+              <w:t>Automation Industry |</w:t>
             </w:r>
             <w:r>
               <w:rPr>
@@ -297,10 +318,295 @@
               <w:t xml:space="preserve"> </w:t>
             </w:r>
             <w:r>
-              <w:t>| CCTV</w:t>
-            </w:r>
-            <w:r>
-              <w:t xml:space="preserve"> | APIS | LVVR</w:t>
+              <w:rPr>
+                <w:lang w:val="en-CA"/>
+              </w:rPr>
+              <w:t>BAS |</w:t>
+            </w:r>
+            <w:r>
+              <w:rPr>
+                <w:lang w:val="en-CA"/>
+              </w:rPr>
+              <w:t xml:space="preserve"> </w:t>
+            </w:r>
+            <w:r>
+              <w:rPr>
+                <w:lang w:val="en-CA"/>
+              </w:rPr>
+              <w:t>BMS |</w:t>
+            </w:r>
+            <w:r>
+              <w:rPr>
+                <w:lang w:val="en-CA"/>
+              </w:rPr>
+              <w:t xml:space="preserve"> </w:t>
+            </w:r>
+            <w:r>
+              <w:t xml:space="preserve">CCTV | </w:t>
+            </w:r>
+            <w:r>
+              <w:rPr>
+                <w:lang w:val="en-CA"/>
+              </w:rPr>
+              <w:t>DCS |</w:t>
+            </w:r>
+            <w:r>
+              <w:rPr>
+                <w:lang w:val="en-CA"/>
+              </w:rPr>
+              <w:t xml:space="preserve"> </w:t>
+            </w:r>
+            <w:proofErr w:type="spellStart"/>
+            <w:r>
+              <w:rPr>
+                <w:lang w:val="en-CA"/>
+              </w:rPr>
+              <w:t>Easergy</w:t>
+            </w:r>
+            <w:proofErr w:type="spellEnd"/>
+            <w:r>
+              <w:rPr>
+                <w:lang w:val="en-CA"/>
+              </w:rPr>
+              <w:t xml:space="preserve"> | </w:t>
+            </w:r>
+            <w:r>
+              <w:rPr>
+                <w:lang w:val="en-CA"/>
+              </w:rPr>
+              <w:t>Enterprise Management Systems |</w:t>
+            </w:r>
+            <w:r>
+              <w:rPr>
+                <w:lang w:val="en-CA"/>
+              </w:rPr>
+              <w:t xml:space="preserve"> </w:t>
+            </w:r>
+            <w:r>
+              <w:rPr>
+                <w:lang w:val="en-CA"/>
+              </w:rPr>
+              <w:t>FDIR |</w:t>
+            </w:r>
+            <w:r>
+              <w:rPr>
+                <w:lang w:val="en-CA"/>
+              </w:rPr>
+              <w:t xml:space="preserve"> </w:t>
+            </w:r>
+            <w:r>
+              <w:rPr>
+                <w:lang w:val="en-CA"/>
+              </w:rPr>
+              <w:t>FIDIC |</w:t>
+            </w:r>
+            <w:r>
+              <w:rPr>
+                <w:lang w:val="en-CA"/>
+              </w:rPr>
+              <w:t xml:space="preserve"> </w:t>
+            </w:r>
+            <w:r>
+              <w:rPr>
+                <w:lang w:val="en-CA"/>
+              </w:rPr>
+              <w:t>HVAC Control |</w:t>
+            </w:r>
+            <w:r>
+              <w:rPr>
+                <w:lang w:val="en-CA"/>
+              </w:rPr>
+              <w:t xml:space="preserve"> IEAS | </w:t>
+            </w:r>
+            <w:proofErr w:type="spellStart"/>
+            <w:r>
+              <w:rPr>
+                <w:lang w:val="en-CA"/>
+              </w:rPr>
+              <w:t>iFLS</w:t>
+            </w:r>
+            <w:proofErr w:type="spellEnd"/>
+            <w:r>
+              <w:rPr>
+                <w:lang w:val="en-CA"/>
+              </w:rPr>
+              <w:t xml:space="preserve"> |</w:t>
+            </w:r>
+            <w:r>
+              <w:rPr>
+                <w:lang w:val="en-CA"/>
+              </w:rPr>
+              <w:t xml:space="preserve"> </w:t>
+            </w:r>
+            <w:r>
+              <w:rPr>
+                <w:lang w:val="en-CA"/>
+              </w:rPr>
+              <w:t>Industrial Cyber Security |</w:t>
+            </w:r>
+            <w:r>
+              <w:rPr>
+                <w:lang w:val="en-CA"/>
+              </w:rPr>
+              <w:t xml:space="preserve"> Intercom </w:t>
+            </w:r>
+            <w:r>
+              <w:t xml:space="preserve">| </w:t>
+            </w:r>
+            <w:r>
+              <w:rPr>
+                <w:lang w:val="en-CA"/>
+              </w:rPr>
+              <w:t>ISA99 |</w:t>
+            </w:r>
+            <w:r>
+              <w:rPr>
+                <w:lang w:val="en-CA"/>
+              </w:rPr>
+              <w:t xml:space="preserve"> </w:t>
+            </w:r>
+            <w:r>
+              <w:rPr>
+                <w:lang w:val="en-CA"/>
+              </w:rPr>
+              <w:t>KNX |</w:t>
+            </w:r>
+            <w:r>
+              <w:rPr>
+                <w:lang w:val="en-CA"/>
+              </w:rPr>
+              <w:t xml:space="preserve"> </w:t>
+            </w:r>
+            <w:r>
+              <w:rPr>
+                <w:lang w:val="en-CA"/>
+              </w:rPr>
+              <w:t>LEED |</w:t>
+            </w:r>
+            <w:r>
+              <w:rPr>
+                <w:lang w:val="en-CA"/>
+              </w:rPr>
+              <w:t xml:space="preserve"> </w:t>
+            </w:r>
+            <w:r>
+              <w:rPr>
+                <w:lang w:val="en-CA"/>
+              </w:rPr>
+              <w:t>Low Current Engineering |</w:t>
+            </w:r>
+            <w:r>
+              <w:rPr>
+                <w:lang w:val="en-CA"/>
+              </w:rPr>
+              <w:t xml:space="preserve"> </w:t>
+            </w:r>
+            <w:r>
+              <w:t xml:space="preserve">LVVR | </w:t>
+            </w:r>
+            <w:r>
+              <w:rPr>
+                <w:lang w:val="en-CA"/>
+              </w:rPr>
+              <w:t xml:space="preserve">PA | </w:t>
+            </w:r>
+            <w:r>
+              <w:rPr>
+                <w:lang w:val="en-CA"/>
+              </w:rPr>
+              <w:t>PACiS |</w:t>
+            </w:r>
+            <w:r>
+              <w:rPr>
+                <w:lang w:val="en-CA"/>
+              </w:rPr>
+              <w:t xml:space="preserve"> </w:t>
+            </w:r>
+            <w:r>
+              <w:rPr>
+                <w:lang w:val="en-CA"/>
+              </w:rPr>
+              <w:t>PLC |</w:t>
+            </w:r>
+            <w:r>
+              <w:rPr>
+                <w:lang w:val="en-CA"/>
+              </w:rPr>
+              <w:t xml:space="preserve"> </w:t>
+            </w:r>
+            <w:r>
+              <w:rPr>
+                <w:lang w:val="en-CA"/>
+              </w:rPr>
+              <w:t>SAS |</w:t>
+            </w:r>
+            <w:r>
+              <w:rPr>
+                <w:lang w:val="en-CA"/>
+              </w:rPr>
+              <w:t xml:space="preserve"> </w:t>
+            </w:r>
+            <w:r>
+              <w:rPr>
+                <w:lang w:val="en-CA"/>
+              </w:rPr>
+              <w:t>SCADA |</w:t>
+            </w:r>
+            <w:r>
+              <w:rPr>
+                <w:lang w:val="en-CA"/>
+              </w:rPr>
+              <w:t xml:space="preserve"> </w:t>
+            </w:r>
+            <w:r>
+              <w:rPr>
+                <w:lang w:val="en-CA"/>
+              </w:rPr>
+              <w:t xml:space="preserve">Smart </w:t>
+            </w:r>
+            <w:r>
+              <w:rPr>
+                <w:lang w:val="en-CA"/>
+              </w:rPr>
+              <w:t>G</w:t>
+            </w:r>
+            <w:r>
+              <w:rPr>
+                <w:lang w:val="en-CA"/>
+              </w:rPr>
+              <w:t>rid |</w:t>
+            </w:r>
+            <w:r>
+              <w:rPr>
+                <w:lang w:val="en-CA"/>
+              </w:rPr>
+              <w:t xml:space="preserve"> </w:t>
+            </w:r>
+            <w:proofErr w:type="spellStart"/>
+            <w:r>
+              <w:rPr>
+                <w:lang w:val="en-CA"/>
+              </w:rPr>
+              <w:t>StruxureWare</w:t>
+            </w:r>
+            <w:proofErr w:type="spellEnd"/>
+            <w:r>
+              <w:rPr>
+                <w:lang w:val="en-CA"/>
+              </w:rPr>
+              <w:t xml:space="preserve"> |</w:t>
+            </w:r>
+            <w:r>
+              <w:rPr>
+                <w:lang w:val="en-CA"/>
+              </w:rPr>
+              <w:t xml:space="preserve"> </w:t>
+            </w:r>
+            <w:r>
+              <w:rPr>
+                <w:lang w:val="en-CA"/>
+              </w:rPr>
+              <w:t>Substation Automation</w:t>
             </w:r>
           </w:p>
         </w:tc>
@@ -321,6 +627,7 @@
         </w:tc>
       </w:tr>
     </w:tbl>
+    <w:p/>
     <w:p>
       <w:pPr>
         <w:pStyle w:val="Heading1"/>
@@ -334,6 +641,14 @@
         </w:rPr>
         <w:t>Profile</w:t>
       </w:r>
+    </w:p>
+    <w:p>
+      <w:pPr>
+        <w:ind w:left="360"/>
+        <w:rPr>
+          <w:lang w:val="en-CA"/>
+        </w:rPr>
+      </w:pPr>
     </w:p>
     <w:p>
       <w:pPr>
@@ -385,19 +700,31 @@
         <w:rPr>
           <w:lang w:val="en-CA"/>
         </w:rPr>
-        <w:t xml:space="preserve">more than </w:t>
-      </w:r>
-      <w:r>
-        <w:rPr>
-          <w:lang w:val="en-CA"/>
-        </w:rPr>
         <w:t>15</w:t>
       </w:r>
       <w:r>
         <w:rPr>
           <w:lang w:val="en-CA"/>
         </w:rPr>
-        <w:t xml:space="preserve"> years of experience.</w:t>
+        <w:t>+</w:t>
+      </w:r>
+      <w:r>
+        <w:rPr>
+          <w:lang w:val="en-CA"/>
+        </w:rPr>
+        <w:t xml:space="preserve"> years of experience</w:t>
+      </w:r>
+      <w:r>
+        <w:rPr>
+          <w:lang w:val="en-CA"/>
+        </w:rPr>
+        <w:t xml:space="preserve"> working in different fields of control and automation engineering in Jordan, Saudi Arabia, </w:t>
+      </w:r>
+      <w:r>
+        <w:rPr>
+          <w:lang w:val="en-CA"/>
+        </w:rPr>
+        <w:t>and Canada.</w:t>
       </w:r>
     </w:p>
     <w:p>
@@ -422,14 +749,36 @@
         <w:rPr>
           <w:lang w:val="en-CA"/>
         </w:rPr>
-        <w:t xml:space="preserve">Has a </w:t>
-      </w:r>
-      <w:r>
-        <w:rPr>
-          <w:lang w:val="en-CA"/>
-        </w:rPr>
-        <w:t>Graduate Diploma (</w:t>
-      </w:r>
+        <w:t>Bachelor’s (B.Sc.) degree in electrical engineering from the University of Jordan, 2007, and g</w:t>
+      </w:r>
+      <w:r>
+        <w:rPr>
+          <w:lang w:val="en-CA"/>
+        </w:rPr>
+        <w:t>raduate</w:t>
+      </w:r>
+      <w:r>
+        <w:rPr>
+          <w:lang w:val="en-CA"/>
+        </w:rPr>
+        <w:t xml:space="preserve"> d</w:t>
+      </w:r>
+      <w:r>
+        <w:rPr>
+          <w:lang w:val="en-CA"/>
+        </w:rPr>
+        <w:t>iploma</w:t>
+      </w:r>
+      <w:r>
+        <w:t> </w:t>
+      </w:r>
+      <w:r>
+        <w:rPr>
+          <w:lang w:val="en-CA"/>
+        </w:rPr>
+        <w:t>(</w:t>
+      </w:r>
+      <w:proofErr w:type="spellStart"/>
       <w:r>
         <w:rPr>
           <w:lang w:val="en-CA"/>
@@ -454,6 +803,7 @@
         </w:rPr>
         <w:t>ip</w:t>
       </w:r>
+      <w:proofErr w:type="spellEnd"/>
       <w:r>
         <w:rPr>
           <w:lang w:val="en-CA"/>
@@ -464,7 +814,31 @@
         <w:rPr>
           <w:lang w:val="en-CA"/>
         </w:rPr>
-        <w:t xml:space="preserve"> degree in Computer Science </w:t>
+        <w:t xml:space="preserve"> degree in </w:t>
+      </w:r>
+      <w:r>
+        <w:rPr>
+          <w:lang w:val="en-CA"/>
+        </w:rPr>
+        <w:t>c</w:t>
+      </w:r>
+      <w:r>
+        <w:rPr>
+          <w:lang w:val="en-CA"/>
+        </w:rPr>
+        <w:t xml:space="preserve">omputer </w:t>
+      </w:r>
+      <w:r>
+        <w:rPr>
+          <w:lang w:val="en-CA"/>
+        </w:rPr>
+        <w:t>s</w:t>
+      </w:r>
+      <w:r>
+        <w:rPr>
+          <w:lang w:val="en-CA"/>
+        </w:rPr>
+        <w:t xml:space="preserve">cience </w:t>
       </w:r>
       <w:r>
         <w:rPr>
@@ -476,7 +850,19 @@
         <w:rPr>
           <w:lang w:val="en-CA"/>
         </w:rPr>
-        <w:t xml:space="preserve"> Concordia University, Montreal, QC.</w:t>
+        <w:t xml:space="preserve"> Concordia University</w:t>
+      </w:r>
+      <w:r>
+        <w:rPr>
+          <w:lang w:val="en-CA"/>
+        </w:rPr>
+        <w:t>, 2019</w:t>
+      </w:r>
+      <w:r>
+        <w:rPr>
+          <w:lang w:val="en-CA"/>
+        </w:rPr>
+        <w:t>, Montreal, QC.</w:t>
       </w:r>
     </w:p>
     <w:p>
@@ -501,59 +887,13 @@
         <w:rPr>
           <w:lang w:val="en-CA"/>
         </w:rPr>
-        <w:t>Specialized in automation</w:t>
-      </w:r>
-      <w:r>
-        <w:rPr>
-          <w:lang w:val="en-CA"/>
-        </w:rPr>
-        <w:t>:</w:t>
-      </w:r>
-    </w:p>
-    <w:p>
-      <w:pPr>
-        <w:numPr>
-          <w:ilvl w:val="1"/>
-          <w:numId w:val="5"/>
-        </w:numPr>
-        <w:rPr>
-          <w:lang w:val="en-CA"/>
-        </w:rPr>
-      </w:pPr>
-      <w:r>
-        <w:rPr>
-          <w:lang w:val="en-CA"/>
-        </w:rPr>
-        <w:t xml:space="preserve">Experienced in </w:t>
-      </w:r>
-      <w:r>
-        <w:rPr>
-          <w:lang w:val="en-CA"/>
-        </w:rPr>
-        <w:t xml:space="preserve">DCS, SAS and </w:t>
-      </w:r>
-      <w:r>
-        <w:rPr>
-          <w:lang w:val="en-CA"/>
-        </w:rPr>
-        <w:t>PLC automation solutions.</w:t>
-      </w:r>
-    </w:p>
-    <w:p>
-      <w:pPr>
-        <w:numPr>
-          <w:ilvl w:val="1"/>
-          <w:numId w:val="5"/>
-        </w:numPr>
-        <w:rPr>
-          <w:lang w:val="en-CA"/>
-        </w:rPr>
-      </w:pPr>
-      <w:r>
-        <w:rPr>
-          <w:lang w:val="en-CA"/>
-        </w:rPr>
-        <w:t>Experienced in</w:t>
+        <w:t xml:space="preserve">Specialized in </w:t>
+      </w:r>
+      <w:r>
+        <w:rPr>
+          <w:lang w:val="en-CA"/>
+        </w:rPr>
+        <w:t>testing and commissioning</w:t>
       </w:r>
       <w:r>
         <w:rPr>
@@ -565,37 +905,85 @@
         <w:rPr>
           <w:lang w:val="en-CA"/>
         </w:rPr>
-        <w:t xml:space="preserve">IEC 61850 electrical </w:t>
-      </w:r>
-      <w:r>
-        <w:rPr>
-          <w:lang w:val="en-CA"/>
-        </w:rPr>
-        <w:t>substation</w:t>
-      </w:r>
-      <w:r>
-        <w:rPr>
-          <w:lang w:val="en-CA"/>
-        </w:rPr>
-        <w:t xml:space="preserve"> automation</w:t>
-      </w:r>
-      <w:r>
-        <w:rPr>
-          <w:lang w:val="en-CA"/>
-        </w:rPr>
-        <w:t xml:space="preserve"> (p</w:t>
-      </w:r>
-      <w:r>
-        <w:rPr>
-          <w:lang w:val="en-CA"/>
-        </w:rPr>
-        <w:t>ower automation</w:t>
-      </w:r>
-      <w:r>
-        <w:rPr>
-          <w:lang w:val="en-CA"/>
-        </w:rPr>
-        <w:t>).</w:t>
+        <w:t>SCADA, Distributed Control Systems (</w:t>
+      </w:r>
+      <w:r>
+        <w:rPr>
+          <w:lang w:val="en-CA"/>
+        </w:rPr>
+        <w:t>DCS</w:t>
+      </w:r>
+      <w:r>
+        <w:rPr>
+          <w:lang w:val="en-CA"/>
+        </w:rPr>
+        <w:t>)</w:t>
+      </w:r>
+      <w:r>
+        <w:rPr>
+          <w:lang w:val="en-CA"/>
+        </w:rPr>
+        <w:t xml:space="preserve">, </w:t>
+      </w:r>
+      <w:r>
+        <w:rPr>
+          <w:lang w:val="en-CA"/>
+        </w:rPr>
+        <w:t>Substation Automation Systems (</w:t>
+      </w:r>
+      <w:r>
+        <w:rPr>
+          <w:lang w:val="en-CA"/>
+        </w:rPr>
+        <w:t>SAS</w:t>
+      </w:r>
+      <w:r>
+        <w:rPr>
+          <w:lang w:val="en-CA"/>
+        </w:rPr>
+        <w:t xml:space="preserve">) using </w:t>
+      </w:r>
+      <w:r>
+        <w:rPr>
+          <w:lang w:val="en-CA"/>
+        </w:rPr>
+        <w:t>IEC 61850</w:t>
+      </w:r>
+      <w:r>
+        <w:rPr>
+          <w:lang w:val="en-CA"/>
+        </w:rPr>
+        <w:t xml:space="preserve"> protocol,</w:t>
+      </w:r>
+      <w:r>
+        <w:rPr>
+          <w:lang w:val="en-CA"/>
+        </w:rPr>
+        <w:t xml:space="preserve"> and </w:t>
+      </w:r>
+      <w:r>
+        <w:rPr>
+          <w:lang w:val="en-CA"/>
+        </w:rPr>
+        <w:t>Programmable Logic Controllers (</w:t>
+      </w:r>
+      <w:r>
+        <w:rPr>
+          <w:lang w:val="en-CA"/>
+        </w:rPr>
+        <w:t>PLC</w:t>
+      </w:r>
+      <w:r>
+        <w:rPr>
+          <w:lang w:val="en-CA"/>
+        </w:rPr>
+        <w:t>)</w:t>
+      </w:r>
+      <w:r>
+        <w:rPr>
+          <w:lang w:val="en-CA"/>
+        </w:rPr>
+        <w:t xml:space="preserve"> automation solutions.</w:t>
       </w:r>
     </w:p>
     <w:p>
@@ -620,7 +1008,49 @@
         <w:rPr>
           <w:lang w:val="en-CA"/>
         </w:rPr>
-        <w:t>Commissioned a range</w:t>
+        <w:t>S</w:t>
+      </w:r>
+      <w:r>
+        <w:rPr>
+          <w:lang w:val="en-CA"/>
+        </w:rPr>
+        <w:t>upervised</w:t>
+      </w:r>
+      <w:r>
+        <w:rPr>
+          <w:lang w:val="en-CA"/>
+        </w:rPr>
+        <w:t xml:space="preserve"> and/or firsthand </w:t>
+      </w:r>
+      <w:r>
+        <w:rPr>
+          <w:lang w:val="en-CA"/>
+        </w:rPr>
+        <w:t xml:space="preserve">designed, </w:t>
+      </w:r>
+      <w:r>
+        <w:rPr>
+          <w:lang w:val="en-CA"/>
+        </w:rPr>
+        <w:t>tested and c</w:t>
+      </w:r>
+      <w:r>
+        <w:rPr>
+          <w:lang w:val="en-CA"/>
+        </w:rPr>
+        <w:t>ommissioned</w:t>
+      </w:r>
+      <w:r>
+        <w:rPr>
+          <w:lang w:val="en-CA"/>
+        </w:rPr>
+        <w:t xml:space="preserve"> </w:t>
+      </w:r>
+      <w:r>
+        <w:rPr>
+          <w:lang w:val="en-CA"/>
+        </w:rPr>
+        <w:t>a range</w:t>
       </w:r>
       <w:r>
         <w:rPr>
@@ -632,7 +1062,49 @@
         <w:rPr>
           <w:lang w:val="en-CA"/>
         </w:rPr>
-        <w:t xml:space="preserve">LC </w:t>
+        <w:t>low current</w:t>
+      </w:r>
+      <w:r>
+        <w:rPr>
+          <w:lang w:val="en-CA"/>
+        </w:rPr>
+        <w:t xml:space="preserve"> </w:t>
+      </w:r>
+      <w:r>
+        <w:rPr>
+          <w:lang w:val="en-CA"/>
+        </w:rPr>
+        <w:t>/</w:t>
+      </w:r>
+      <w:r>
+        <w:rPr>
+          <w:lang w:val="en-CA"/>
+        </w:rPr>
+        <w:t xml:space="preserve"> low </w:t>
+      </w:r>
+      <w:r>
+        <w:rPr>
+          <w:lang w:val="en-CA"/>
+        </w:rPr>
+        <w:t>voltage (</w:t>
+      </w:r>
+      <w:r>
+        <w:rPr>
+          <w:lang w:val="en-CA"/>
+        </w:rPr>
+        <w:t>LC</w:t>
+      </w:r>
+      <w:r>
+        <w:rPr>
+          <w:lang w:val="en-CA"/>
+        </w:rPr>
+        <w:t>/LV)</w:t>
+      </w:r>
+      <w:r>
+        <w:rPr>
+          <w:lang w:val="en-CA"/>
+        </w:rPr>
+        <w:t xml:space="preserve"> </w:t>
       </w:r>
       <w:r>
         <w:rPr>
@@ -668,7 +1140,13 @@
         <w:rPr>
           <w:lang w:val="en-CA"/>
         </w:rPr>
-        <w:t>products, and vendors</w:t>
+        <w:t xml:space="preserve">products, and </w:t>
+      </w:r>
+      <w:r>
+        <w:rPr>
+          <w:lang w:val="en-CA"/>
+        </w:rPr>
+        <w:t>vendors</w:t>
       </w:r>
       <w:r>
         <w:rPr>
@@ -715,12 +1193,6 @@
         <w:rPr>
           <w:lang w:val="en-CA"/>
         </w:rPr>
-        <w:t xml:space="preserve">KNX/EIB </w:t>
-      </w:r>
-      <w:r>
-        <w:rPr>
-          <w:lang w:val="en-CA"/>
-        </w:rPr>
         <w:t>building</w:t>
       </w:r>
       <w:r>
@@ -739,7 +1211,37 @@
         <w:rPr>
           <w:lang w:val="en-CA"/>
         </w:rPr>
-        <w:t xml:space="preserve">, lighting control, </w:t>
+        <w:t xml:space="preserve"> especially in</w:t>
+      </w:r>
+      <w:r>
+        <w:rPr>
+          <w:lang w:val="en-CA"/>
+        </w:rPr>
+        <w:t xml:space="preserve"> lighting control</w:t>
+      </w:r>
+      <w:r>
+        <w:rPr>
+          <w:lang w:val="en-CA"/>
+        </w:rPr>
+        <w:t xml:space="preserve"> (</w:t>
+      </w:r>
+      <w:r>
+        <w:rPr>
+          <w:lang w:val="en-CA"/>
+        </w:rPr>
+        <w:t>KNX/</w:t>
+      </w:r>
+      <w:r>
+        <w:rPr>
+          <w:lang w:val="en-CA"/>
+        </w:rPr>
+        <w:t>EIB and DALI)</w:t>
+      </w:r>
+      <w:r>
+        <w:rPr>
+          <w:lang w:val="en-CA"/>
+        </w:rPr>
+        <w:t xml:space="preserve">, </w:t>
       </w:r>
       <w:r>
         <w:rPr>
@@ -774,25 +1276,25 @@
         <w:rPr>
           <w:lang w:val="en-CA"/>
         </w:rPr>
-        <w:t>Interfaced</w:t>
-      </w:r>
-      <w:r>
-        <w:rPr>
-          <w:lang w:val="en-CA"/>
-        </w:rPr>
-        <w:t xml:space="preserve"> Building Management System (BMS) with focus on integration</w:t>
-      </w:r>
-      <w:r>
-        <w:rPr>
-          <w:lang w:val="en-CA"/>
-        </w:rPr>
-        <w:t>;</w:t>
-      </w:r>
-      <w:r>
-        <w:rPr>
-          <w:lang w:val="en-CA"/>
-        </w:rPr>
-        <w:t xml:space="preserve"> cross-platform, cross-protocol</w:t>
+        <w:t>Integrated</w:t>
+      </w:r>
+      <w:r>
+        <w:rPr>
+          <w:lang w:val="en-CA"/>
+        </w:rPr>
+        <w:t xml:space="preserve"> Building Management System (BMS) </w:t>
+      </w:r>
+      <w:r>
+        <w:rPr>
+          <w:lang w:val="en-CA"/>
+        </w:rPr>
+        <w:t>to</w:t>
+      </w:r>
+      <w:r>
+        <w:rPr>
+          <w:lang w:val="en-CA"/>
+        </w:rPr>
+        <w:t xml:space="preserve"> cross-protocol</w:t>
       </w:r>
       <w:r>
         <w:rPr>
@@ -882,7 +1384,13 @@
         <w:rPr>
           <w:lang w:val="en-CA"/>
         </w:rPr>
-        <w:t>Practiced</w:t>
+        <w:t xml:space="preserve">Carried out </w:t>
+      </w:r>
+      <w:r>
+        <w:rPr>
+          <w:lang w:val="en-CA"/>
+        </w:rPr>
+        <w:t>regulatory</w:t>
       </w:r>
       <w:r>
         <w:rPr>
@@ -894,7 +1402,19 @@
         <w:rPr>
           <w:lang w:val="en-CA"/>
         </w:rPr>
-        <w:t>telecom regulation with Jordan’s</w:t>
+        <w:t xml:space="preserve">telecom </w:t>
+      </w:r>
+      <w:r>
+        <w:rPr>
+          <w:lang w:val="en-CA"/>
+        </w:rPr>
+        <w:t xml:space="preserve">activities </w:t>
+      </w:r>
+      <w:r>
+        <w:rPr>
+          <w:lang w:val="en-CA"/>
+        </w:rPr>
+        <w:t>with Jordan’s</w:t>
       </w:r>
       <w:r>
         <w:rPr>
@@ -942,7 +1462,9 @@
           <w:numId w:val="2"/>
         </w:numPr>
         <w:rPr>
-          <w:rStyle w:val="StyleBold"/>
+          <w:rStyle w:val="StyleBoldItalic"/>
+          <w:i w:val="0"/>
+          <w:iCs w:val="0"/>
           <w:smallCaps/>
           <w:u w:val="single"/>
           <w:lang w:val="en-CA"/>
@@ -987,7 +1509,21 @@
         <w:rPr>
           <w:rStyle w:val="StyleBoldItalic"/>
         </w:rPr>
-        <w:t>Consultant with Metrolinx, ON</w:t>
+        <w:t xml:space="preserve">Consultant with </w:t>
+      </w:r>
+      <w:proofErr w:type="spellStart"/>
+      <w:r>
+        <w:rPr>
+          <w:rStyle w:val="StyleBoldItalic"/>
+        </w:rPr>
+        <w:t>Metrolinx</w:t>
+      </w:r>
+      <w:proofErr w:type="spellEnd"/>
+      <w:r>
+        <w:rPr>
+          <w:rStyle w:val="StyleBoldItalic"/>
+        </w:rPr>
+        <w:t>, ON</w:t>
       </w:r>
       <w:r>
         <w:rPr>
@@ -1205,7 +1741,13 @@
         <w:rPr>
           <w:rFonts w:ascii="Garamond" w:hAnsi="Garamond"/>
         </w:rPr>
-        <w:t>Provide systems engineering consultancy</w:t>
+        <w:t>S</w:t>
+      </w:r>
+      <w:r>
+        <w:rPr>
+          <w:rFonts w:ascii="Garamond" w:hAnsi="Garamond"/>
+        </w:rPr>
+        <w:t>ystems engineering consultancy</w:t>
       </w:r>
       <w:r>
         <w:rPr>
@@ -1255,15 +1797,6 @@
         </w:rPr>
         <w:t>.</w:t>
       </w:r>
-    </w:p>
-    <w:p>
-      <w:pPr>
-        <w:pStyle w:val="Details"/>
-        <w:ind w:firstLine="0"/>
-        <w:rPr>
-          <w:rFonts w:ascii="Garamond" w:hAnsi="Garamond"/>
-        </w:rPr>
-      </w:pPr>
     </w:p>
     <w:p>
       <w:pPr>
@@ -1474,15 +2007,6 @@
     </w:p>
     <w:p>
       <w:pPr>
-        <w:pStyle w:val="Details"/>
-        <w:ind w:firstLine="0"/>
-        <w:rPr>
-          <w:rFonts w:ascii="Garamond" w:hAnsi="Garamond"/>
-        </w:rPr>
-      </w:pPr>
-    </w:p>
-    <w:p>
-      <w:pPr>
         <w:numPr>
           <w:ilvl w:val="0"/>
           <w:numId w:val="2"/>
@@ -1608,32 +2132,14 @@
     </w:p>
     <w:p>
       <w:pPr>
-        <w:jc w:val="left"/>
-        <w:rPr>
-          <w:rStyle w:val="StyleBold"/>
-          <w:smallCaps/>
-          <w:u w:val="single"/>
-          <w:lang w:val="en-CA"/>
-        </w:rPr>
-      </w:pPr>
-      <w:r>
-        <w:rPr>
-          <w:rStyle w:val="StyleBold"/>
-          <w:smallCaps/>
-          <w:u w:val="single"/>
-          <w:lang w:val="en-CA"/>
-        </w:rPr>
-        <w:br w:type="page"/>
-      </w:r>
-    </w:p>
-    <w:p>
-      <w:pPr>
         <w:numPr>
           <w:ilvl w:val="0"/>
           <w:numId w:val="2"/>
         </w:numPr>
         <w:rPr>
-          <w:rStyle w:val="StyleBold"/>
+          <w:rStyle w:val="StyleBoldItalic"/>
+          <w:i w:val="0"/>
+          <w:iCs w:val="0"/>
           <w:smallCaps/>
           <w:u w:val="single"/>
           <w:lang w:val="en-CA"/>
@@ -1744,7 +2250,63 @@
         <w:rPr>
           <w:lang w:val="en-CA"/>
         </w:rPr>
-        <w:t>Worked with SE’s proprietary PACiS, EcoSUI, PowerSCADA, Easergy, and StruxureWare.</w:t>
+        <w:t xml:space="preserve">Worked with SE’s proprietary PACiS, </w:t>
+      </w:r>
+      <w:proofErr w:type="spellStart"/>
+      <w:r>
+        <w:rPr>
+          <w:lang w:val="en-CA"/>
+        </w:rPr>
+        <w:t>EcoSUI</w:t>
+      </w:r>
+      <w:proofErr w:type="spellEnd"/>
+      <w:r>
+        <w:rPr>
+          <w:lang w:val="en-CA"/>
+        </w:rPr>
+        <w:t xml:space="preserve">, </w:t>
+      </w:r>
+      <w:proofErr w:type="spellStart"/>
+      <w:r>
+        <w:rPr>
+          <w:lang w:val="en-CA"/>
+        </w:rPr>
+        <w:t>PowerSCADA</w:t>
+      </w:r>
+      <w:proofErr w:type="spellEnd"/>
+      <w:r>
+        <w:rPr>
+          <w:lang w:val="en-CA"/>
+        </w:rPr>
+        <w:t xml:space="preserve">, </w:t>
+      </w:r>
+      <w:proofErr w:type="spellStart"/>
+      <w:r>
+        <w:rPr>
+          <w:lang w:val="en-CA"/>
+        </w:rPr>
+        <w:t>Easergy</w:t>
+      </w:r>
+      <w:proofErr w:type="spellEnd"/>
+      <w:r>
+        <w:rPr>
+          <w:lang w:val="en-CA"/>
+        </w:rPr>
+        <w:t xml:space="preserve">, and </w:t>
+      </w:r>
+      <w:proofErr w:type="spellStart"/>
+      <w:r>
+        <w:rPr>
+          <w:lang w:val="en-CA"/>
+        </w:rPr>
+        <w:t>StruxureWare</w:t>
+      </w:r>
+      <w:proofErr w:type="spellEnd"/>
+      <w:r>
+        <w:rPr>
+          <w:lang w:val="en-CA"/>
+        </w:rPr>
+        <w:t>.</w:t>
       </w:r>
     </w:p>
     <w:p>
@@ -1784,7 +2346,21 @@
         <w:rPr>
           <w:lang w:val="en-CA"/>
         </w:rPr>
-        <w:t>Integrated IEC61850 protection relay IEDs: SE, SEL, Vizimax, Cooper and ABB.</w:t>
+        <w:t xml:space="preserve">Integrated IEC61850 protection relay IEDs: SE, SEL, </w:t>
+      </w:r>
+      <w:proofErr w:type="spellStart"/>
+      <w:r>
+        <w:rPr>
+          <w:lang w:val="en-CA"/>
+        </w:rPr>
+        <w:t>Vizimax</w:t>
+      </w:r>
+      <w:proofErr w:type="spellEnd"/>
+      <w:r>
+        <w:rPr>
+          <w:lang w:val="en-CA"/>
+        </w:rPr>
+        <w:t>, Cooper and ABB.</w:t>
       </w:r>
     </w:p>
     <w:p>
@@ -1852,8 +2428,9 @@
         <w:tabs>
           <w:tab w:val="right" w:pos="10440"/>
         </w:tabs>
-        <w:ind w:left="1800"/>
-        <w:rPr>
+        <w:ind w:left="1080"/>
+        <w:rPr>
+          <w:rStyle w:val="StyleBoldItalic"/>
           <w:lang w:val="en-CA"/>
         </w:rPr>
       </w:pPr>
@@ -1973,7 +2550,31 @@
           <w:iCs w:val="0"/>
           <w:lang w:val="en-CA"/>
         </w:rPr>
-        <w:t xml:space="preserve"> Energy Management Systems (EMS), iFLS (Interactive Fast Load Shedding Systems), and FDIR (Fault Detection, Isolation and Recovery System).</w:t>
+        <w:t xml:space="preserve"> Energy Management Systems (EMS), </w:t>
+      </w:r>
+      <w:proofErr w:type="spellStart"/>
+      <w:r>
+        <w:rPr>
+          <w:rStyle w:val="StyleBoldItalic"/>
+          <w:b w:val="0"/>
+          <w:bCs w:val="0"/>
+          <w:i w:val="0"/>
+          <w:iCs w:val="0"/>
+          <w:lang w:val="en-CA"/>
+        </w:rPr>
+        <w:t>iFLS</w:t>
+      </w:r>
+      <w:proofErr w:type="spellEnd"/>
+      <w:r>
+        <w:rPr>
+          <w:rStyle w:val="StyleBoldItalic"/>
+          <w:b w:val="0"/>
+          <w:bCs w:val="0"/>
+          <w:i w:val="0"/>
+          <w:iCs w:val="0"/>
+          <w:lang w:val="en-CA"/>
+        </w:rPr>
+        <w:t xml:space="preserve"> (Interactive Fast Load Shedding Systems), and FDIR (Fault Detection, Isolation and Recovery System).</w:t>
       </w:r>
     </w:p>
     <w:p>
@@ -2003,7 +2604,31 @@
           <w:iCs w:val="0"/>
           <w:lang w:val="en-CA"/>
         </w:rPr>
-        <w:t>Interfaced Continuum and Modicon PLC controllers to HMI.</w:t>
+        <w:t xml:space="preserve">Interfaced Continuum and </w:t>
+      </w:r>
+      <w:proofErr w:type="spellStart"/>
+      <w:r>
+        <w:rPr>
+          <w:rStyle w:val="StyleBoldItalic"/>
+          <w:b w:val="0"/>
+          <w:bCs w:val="0"/>
+          <w:i w:val="0"/>
+          <w:iCs w:val="0"/>
+          <w:lang w:val="en-CA"/>
+        </w:rPr>
+        <w:t>Modicon</w:t>
+      </w:r>
+      <w:proofErr w:type="spellEnd"/>
+      <w:r>
+        <w:rPr>
+          <w:rStyle w:val="StyleBoldItalic"/>
+          <w:b w:val="0"/>
+          <w:bCs w:val="0"/>
+          <w:i w:val="0"/>
+          <w:iCs w:val="0"/>
+          <w:lang w:val="en-CA"/>
+        </w:rPr>
+        <w:t xml:space="preserve"> PLC controllers to HMI.</w:t>
       </w:r>
     </w:p>
     <w:p>
@@ -2063,10 +2688,12 @@
     </w:p>
     <w:p>
       <w:pPr>
-        <w:ind w:left="1800"/>
-        <w:rPr>
-          <w:b/>
-          <w:bCs/>
+        <w:tabs>
+          <w:tab w:val="right" w:pos="10440"/>
+        </w:tabs>
+        <w:ind w:left="1080"/>
+        <w:rPr>
+          <w:rStyle w:val="StyleBoldItalic"/>
           <w:lang w:val="en-CA"/>
         </w:rPr>
       </w:pPr>
@@ -2551,11 +3178,19 @@
         </w:rPr>
         <w:t xml:space="preserve">, </w:t>
       </w:r>
-      <w:r>
-        <w:rPr>
-          <w:lang w:val="en-CA"/>
-        </w:rPr>
-        <w:t xml:space="preserve">Eelectron, </w:t>
+      <w:proofErr w:type="spellStart"/>
+      <w:r>
+        <w:rPr>
+          <w:lang w:val="en-CA"/>
+        </w:rPr>
+        <w:t>Eelectron</w:t>
+      </w:r>
+      <w:proofErr w:type="spellEnd"/>
+      <w:r>
+        <w:rPr>
+          <w:lang w:val="en-CA"/>
+        </w:rPr>
+        <w:t xml:space="preserve">, </w:t>
       </w:r>
       <w:r>
         <w:rPr>
@@ -2591,8 +3226,16 @@
         <w:rPr>
           <w:lang w:val="en-CA"/>
         </w:rPr>
-        <w:t>, Tridonic</w:t>
-      </w:r>
+        <w:t xml:space="preserve">, </w:t>
+      </w:r>
+      <w:proofErr w:type="spellStart"/>
+      <w:r>
+        <w:rPr>
+          <w:lang w:val="en-CA"/>
+        </w:rPr>
+        <w:t>Tridonic</w:t>
+      </w:r>
+      <w:proofErr w:type="spellEnd"/>
       <w:r>
         <w:rPr>
           <w:lang w:val="en-CA"/>
@@ -2603,8 +3246,16 @@
         <w:rPr>
           <w:lang w:val="en-CA"/>
         </w:rPr>
-        <w:t>, EGi</w:t>
-      </w:r>
+        <w:t xml:space="preserve">, </w:t>
+      </w:r>
+      <w:proofErr w:type="spellStart"/>
+      <w:r>
+        <w:rPr>
+          <w:lang w:val="en-CA"/>
+        </w:rPr>
+        <w:t>EGi</w:t>
+      </w:r>
+      <w:proofErr w:type="spellEnd"/>
       <w:r>
         <w:rPr>
           <w:lang w:val="en-CA"/>
@@ -2617,12 +3268,14 @@
         </w:rPr>
         <w:t xml:space="preserve">, </w:t>
       </w:r>
+      <w:proofErr w:type="spellStart"/>
       <w:r>
         <w:rPr>
           <w:lang w:val="en-CA"/>
         </w:rPr>
         <w:t>Megaman</w:t>
       </w:r>
+      <w:proofErr w:type="spellEnd"/>
       <w:r>
         <w:rPr>
           <w:lang w:val="en-CA"/>
@@ -2704,7 +3357,21 @@
         <w:rPr>
           <w:lang w:val="en-CA"/>
         </w:rPr>
-        <w:t>’s i-bus</w:t>
+        <w:t xml:space="preserve">’s </w:t>
+      </w:r>
+      <w:proofErr w:type="spellStart"/>
+      <w:r>
+        <w:rPr>
+          <w:lang w:val="en-CA"/>
+        </w:rPr>
+        <w:t>i</w:t>
+      </w:r>
+      <w:proofErr w:type="spellEnd"/>
+      <w:r>
+        <w:rPr>
+          <w:lang w:val="en-CA"/>
+        </w:rPr>
+        <w:t>-bus</w:t>
       </w:r>
       <w:r>
         <w:rPr>
@@ -2730,11 +3397,19 @@
         </w:rPr>
         <w:t xml:space="preserve">variety of HVAC control systems, </w:t>
       </w:r>
-      <w:r>
-        <w:rPr>
-          <w:lang w:val="en-CA"/>
-        </w:rPr>
-        <w:t xml:space="preserve">Alerton BMS, Honeywell Morely-IAS fire alarm and other </w:t>
+      <w:proofErr w:type="spellStart"/>
+      <w:r>
+        <w:rPr>
+          <w:lang w:val="en-CA"/>
+        </w:rPr>
+        <w:t>Alerton</w:t>
+      </w:r>
+      <w:proofErr w:type="spellEnd"/>
+      <w:r>
+        <w:rPr>
+          <w:lang w:val="en-CA"/>
+        </w:rPr>
+        <w:t xml:space="preserve"> BMS, Honeywell Morely-IAS fire alarm and other </w:t>
       </w:r>
       <w:r>
         <w:rPr>
@@ -2748,6 +3423,15 @@
         </w:rPr>
         <w:t>products.</w:t>
       </w:r>
+    </w:p>
+    <w:p>
+      <w:pPr>
+        <w:rPr>
+          <w:b/>
+          <w:bCs/>
+          <w:lang w:val="en-CA"/>
+        </w:rPr>
+      </w:pPr>
     </w:p>
     <w:p>
       <w:pPr>
@@ -3298,7 +3982,35 @@
         <w:rPr>
           <w:lang w:val="en-CA"/>
         </w:rPr>
-        <w:t>WHMIS 2015, Easergy T300 Overview, ISA99 Cybersecurity, PACiS SAS, Basic Electrical Safety, M238 Industrial PLC, Andover BMS Boot Camp, NETxAutomation, Certified Energy Management Associate &amp; 2N IP Security,</w:t>
+        <w:t xml:space="preserve">WHMIS 2015, </w:t>
+      </w:r>
+      <w:proofErr w:type="spellStart"/>
+      <w:r>
+        <w:rPr>
+          <w:lang w:val="en-CA"/>
+        </w:rPr>
+        <w:t>Easergy</w:t>
+      </w:r>
+      <w:proofErr w:type="spellEnd"/>
+      <w:r>
+        <w:rPr>
+          <w:lang w:val="en-CA"/>
+        </w:rPr>
+        <w:t xml:space="preserve"> T300 Overview, ISA99 Cybersecurity, PACiS SAS, Basic Electrical Safety, M238 Industrial PLC, Andover BMS Boot Camp, </w:t>
+      </w:r>
+      <w:proofErr w:type="spellStart"/>
+      <w:r>
+        <w:rPr>
+          <w:lang w:val="en-CA"/>
+        </w:rPr>
+        <w:t>NETxAutomation</w:t>
+      </w:r>
+      <w:proofErr w:type="spellEnd"/>
+      <w:r>
+        <w:rPr>
+          <w:lang w:val="en-CA"/>
+        </w:rPr>
+        <w:t>, Certified Energy Management Associate &amp; 2N IP Security,</w:t>
       </w:r>
       <w:r>
         <w:rPr>
@@ -4620,8 +5332,16 @@
               <w:rPr>
                 <w:lang w:val="en-CA"/>
               </w:rPr>
-              <w:t>PACiS/EcoSUI</w:t>
-            </w:r>
+              <w:t>PACiS/</w:t>
+            </w:r>
+            <w:proofErr w:type="spellStart"/>
+            <w:r>
+              <w:rPr>
+                <w:lang w:val="en-CA"/>
+              </w:rPr>
+              <w:t>EcoSUI</w:t>
+            </w:r>
+            <w:proofErr w:type="spellEnd"/>
           </w:p>
         </w:tc>
         <w:tc>
@@ -4725,12 +5445,14 @@
                 <w:lang w:val="en-CA"/>
               </w:rPr>
             </w:pPr>
+            <w:proofErr w:type="spellStart"/>
             <w:r>
               <w:rPr>
                 <w:lang w:val="en-CA"/>
               </w:rPr>
               <w:t>PowerSCADA</w:t>
             </w:r>
+            <w:proofErr w:type="spellEnd"/>
           </w:p>
         </w:tc>
         <w:tc>
@@ -4783,12 +5505,14 @@
                 <w:lang w:val="en-CA"/>
               </w:rPr>
             </w:pPr>
+            <w:proofErr w:type="spellStart"/>
             <w:r>
               <w:rPr>
                 <w:lang w:val="en-CA"/>
               </w:rPr>
               <w:t>μC</w:t>
             </w:r>
+            <w:proofErr w:type="spellEnd"/>
           </w:p>
         </w:tc>
         <w:tc>
@@ -5503,7 +6227,7 @@
       <w:rPr>
         <w:noProof/>
       </w:rPr>
-      <w:t>6-Jun-2023</w:t>
+      <w:t>8-Jul-2023</w:t>
     </w:r>
     <w:r>
       <w:fldChar w:fldCharType="end"/>
@@ -7740,7 +8464,6 @@
   <w:style w:type="character" w:default="1" w:styleId="DefaultParagraphFont">
     <w:name w:val="Default Paragraph Font"/>
     <w:uiPriority w:val="1"/>
-    <w:semiHidden/>
     <w:unhideWhenUsed/>
   </w:style>
   <w:style w:type="table" w:default="1" w:styleId="TableNormal">

</xml_diff>